<commit_message>
Update coversheet. Partially fill poster.
Filled section 2 (methodology), section 7 (insights), and section 8 (references) from notes.
</commit_message>
<xml_diff>
--- a/CSCU9M5 coversheet.docx
+++ b/CSCU9M5 coversheet.docx
@@ -380,9 +380,43 @@
                 <w:bCs/>
                 <w:sz w:val="22"/>
                 <w:szCs w:val="22"/>
-                <w:highlight w:val="yellow"/>
-              </w:rPr>
-              <w:t>TODO FILL IN</w:t>
+              </w:rPr>
+              <w:t>N/A. No word count limit. Tool (</w:t>
+            </w:r>
+            <w:hyperlink r:id="rId6" w:history="1">
+              <w:r>
+                <w:rPr>
+                  <w:rStyle w:val="Hyperlink"/>
+                  <w:rFonts w:ascii="Times New Roman" w:hAnsi="Times New Roman"/>
+                  <w:bCs/>
+                </w:rPr>
+                <w:t>https://draw.</w:t>
+              </w:r>
+              <w:r>
+                <w:rPr>
+                  <w:rStyle w:val="Hyperlink"/>
+                  <w:rFonts w:ascii="Times New Roman" w:hAnsi="Times New Roman"/>
+                  <w:bCs/>
+                </w:rPr>
+                <w:t>i</w:t>
+              </w:r>
+              <w:r>
+                <w:rPr>
+                  <w:rStyle w:val="Hyperlink"/>
+                  <w:rFonts w:ascii="Times New Roman" w:hAnsi="Times New Roman"/>
+                  <w:bCs/>
+                </w:rPr>
+                <w:t>o</w:t>
+              </w:r>
+            </w:hyperlink>
+            <w:r>
+              <w:rPr>
+                <w:rFonts w:ascii="Times New Roman" w:hAnsi="Times New Roman"/>
+                <w:bCs/>
+                <w:sz w:val="22"/>
+                <w:szCs w:val="22"/>
+              </w:rPr>
+              <w:t>) does not provide a word count.</w:t>
             </w:r>
           </w:p>
         </w:tc>
@@ -406,7 +440,7 @@
               </w:rPr>
               <w:t xml:space="preserve">I have read and understand the severity of academic misconduct – </w:t>
             </w:r>
-            <w:hyperlink r:id="rId6" w:history="1">
+            <w:hyperlink r:id="rId7" w:history="1">
               <w:r>
                 <w:rPr>
                   <w:rStyle w:val="Hyperlink"/>
@@ -492,7 +526,23 @@
                 <w:rFonts w:ascii="Times New Roman" w:hAnsi="Times New Roman"/>
                 <w:bCs/>
               </w:rPr>
-              <w:t xml:space="preserve">I give consent for my work to be used as an exemplar to future students. </w:t>
+              <w:t xml:space="preserve">I give consent for my work to be used as an </w:t>
+            </w:r>
+            <w:proofErr w:type="gramStart"/>
+            <w:r>
+              <w:rPr>
+                <w:rFonts w:ascii="Times New Roman" w:hAnsi="Times New Roman"/>
+                <w:bCs/>
+              </w:rPr>
+              <w:t>exemplar</w:t>
+            </w:r>
+            <w:proofErr w:type="gramEnd"/>
+            <w:r>
+              <w:rPr>
+                <w:rFonts w:ascii="Times New Roman" w:hAnsi="Times New Roman"/>
+                <w:bCs/>
+              </w:rPr>
+              <w:t xml:space="preserve"> to future students. </w:t>
             </w:r>
           </w:p>
         </w:tc>
@@ -696,7 +746,7 @@
               </w:rPr>
               <w:t xml:space="preserve">, or other) which contain evidence of the process I undertook to complete this assignment. Information on how to create a Microsoft 365 OneDrive folder is available </w:t>
             </w:r>
-            <w:hyperlink r:id="rId7" w:history="1">
+            <w:hyperlink r:id="rId8" w:history="1">
               <w:r>
                 <w:rPr>
                   <w:rStyle w:val="Hyperlink"/>
@@ -747,12 +797,24 @@
                 <w:szCs w:val="22"/>
               </w:rPr>
             </w:pPr>
-            <w:hyperlink r:id="rId8" w:history="1">
+            <w:hyperlink r:id="rId9" w:history="1">
               <w:r>
                 <w:rPr>
                   <w:rStyle w:val="Hyperlink"/>
                 </w:rPr>
-                <w:t>https://github.com/AyOhEe/CSCU9M5-Assignment</w:t>
+                <w:t>https://github.com/AyOhEe/CSCU9M5-Assign</w:t>
+              </w:r>
+              <w:r>
+                <w:rPr>
+                  <w:rStyle w:val="Hyperlink"/>
+                </w:rPr>
+                <w:t>m</w:t>
+              </w:r>
+              <w:r>
+                <w:rPr>
+                  <w:rStyle w:val="Hyperlink"/>
+                </w:rPr>
+                <w:t>ent</w:t>
               </w:r>
             </w:hyperlink>
             <w:r>
@@ -1161,7 +1223,7 @@
         </w:rPr>
         <w:t xml:space="preserve">For more information, please see the Coversheet </w:t>
       </w:r>
-      <w:hyperlink r:id="rId9" w:history="1">
+      <w:hyperlink r:id="rId10" w:history="1">
         <w:r>
           <w:rPr>
             <w:rStyle w:val="Hyperlink"/>
@@ -1877,6 +1939,7 @@
   <w:style w:type="character" w:default="1" w:styleId="DefaultParagraphFont">
     <w:name w:val="Default Paragraph Font"/>
     <w:uiPriority w:val="1"/>
+    <w:semiHidden/>
     <w:unhideWhenUsed/>
   </w:style>
   <w:style w:type="table" w:default="1" w:styleId="TableNormal">

</xml_diff>